<commit_message>
foi adicionado o print do painel de controle
</commit_message>
<xml_diff>
--- a/atividade_introducao/dados_do_usuario.docx
+++ b/atividade_introducao/dados_do_usuario.docx
@@ -1,6 +1,6 @@
 
 <file path=word/document.xml><?xml version="1.0" encoding="utf-8"?>
-<w:document xmlns:wpc="http://schemas.microsoft.com/office/word/2010/wordprocessingCanvas" xmlns:cx="http://schemas.microsoft.com/office/drawing/2014/chartex" xmlns:cx1="http://schemas.microsoft.com/office/drawing/2015/9/8/chartex" xmlns:cx2="http://schemas.microsoft.com/office/drawing/2015/10/21/chartex" xmlns:cx3="http://schemas.microsoft.com/office/drawing/2016/5/9/chartex" xmlns:cx4="http://schemas.microsoft.com/office/drawing/2016/5/10/chartex" xmlns:cx5="http://schemas.microsoft.com/office/drawing/2016/5/11/chartex" xmlns:cx6="http://schemas.microsoft.com/office/drawing/2016/5/12/chartex" xmlns:cx7="http://schemas.microsoft.com/office/drawing/2016/5/13/chartex" xmlns:cx8="http://schemas.microsoft.com/office/drawing/2016/5/14/chartex" xmlns:mc="http://schemas.openxmlformats.org/markup-compatibility/2006" xmlns:aink="http://schemas.microsoft.com/office/drawing/2016/ink" xmlns:am3d="http://schemas.microsoft.com/office/drawing/2017/model3d" xmlns:o="urn:schemas-microsoft-com:office:office" xmlns:r="http://schemas.openxmlformats.org/officeDocument/2006/relationships" xmlns:m="http://schemas.openxmlformats.org/officeDocument/2006/math" xmlns:v="urn:schemas-microsoft-com:vml" xmlns:wp14="http://schemas.microsoft.com/office/word/2010/wordprocessingDrawing" xmlns:wp="http://schemas.openxmlformats.org/drawingml/2006/wordprocessingDrawing" xmlns:w10="urn:schemas-microsoft-com:office:word" xmlns:w="http://schemas.openxmlformats.org/wordprocessingml/2006/main" xmlns:w14="http://schemas.microsoft.com/office/word/2010/wordml" xmlns:w15="http://schemas.microsoft.com/office/word/2012/wordml" xmlns:w16cex="http://schemas.microsoft.com/office/word/2018/wordml/cex" xmlns:w16cid="http://schemas.microsoft.com/office/word/2016/wordml/cid" xmlns:w16="http://schemas.microsoft.com/office/word/2018/wordml" xmlns:w16se="http://schemas.microsoft.com/office/word/2015/wordml/symex" xmlns:wpg="http://schemas.microsoft.com/office/word/2010/wordprocessingGroup" xmlns:wpi="http://schemas.microsoft.com/office/word/2010/wordprocessingInk" xmlns:wne="http://schemas.microsoft.com/office/word/2006/wordml" xmlns:wps="http://schemas.microsoft.com/office/word/2010/wordprocessingShape" mc:Ignorable="w14 w15 w16se w16cid w16 w16cex wp14">
+<w:document xmlns:wpc="http://schemas.microsoft.com/office/word/2010/wordprocessingCanvas" xmlns:cx="http://schemas.microsoft.com/office/drawing/2014/chartex" xmlns:cx1="http://schemas.microsoft.com/office/drawing/2015/9/8/chartex" xmlns:cx2="http://schemas.microsoft.com/office/drawing/2015/10/21/chartex" xmlns:cx3="http://schemas.microsoft.com/office/drawing/2016/5/9/chartex" xmlns:cx4="http://schemas.microsoft.com/office/drawing/2016/5/10/chartex" xmlns:cx5="http://schemas.microsoft.com/office/drawing/2016/5/11/chartex" xmlns:cx6="http://schemas.microsoft.com/office/drawing/2016/5/12/chartex" xmlns:cx7="http://schemas.microsoft.com/office/drawing/2016/5/13/chartex" xmlns:cx8="http://schemas.microsoft.com/office/drawing/2016/5/14/chartex" xmlns:mc="http://schemas.openxmlformats.org/markup-compatibility/2006" xmlns:aink="http://schemas.microsoft.com/office/drawing/2016/ink" xmlns:am3d="http://schemas.microsoft.com/office/drawing/2017/model3d" xmlns:o="urn:schemas-microsoft-com:office:office" xmlns:r="http://schemas.openxmlformats.org/officeDocument/2006/relationships" xmlns:m="http://schemas.openxmlformats.org/officeDocument/2006/math" xmlns:v="urn:schemas-microsoft-com:vml" xmlns:wp14="http://schemas.microsoft.com/office/word/2010/wordprocessingDrawing" xmlns:wp="http://schemas.openxmlformats.org/drawingml/2006/wordprocessingDrawing" xmlns:w10="urn:schemas-microsoft-com:office:word" xmlns:w="http://schemas.openxmlformats.org/wordprocessingml/2006/main" xmlns:w14="http://schemas.microsoft.com/office/word/2010/wordml" xmlns:w15="http://schemas.microsoft.com/office/word/2012/wordml" xmlns:w16cex="http://schemas.microsoft.com/office/word/2018/wordml/cex" xmlns:w16cid="http://schemas.microsoft.com/office/word/2016/wordml/cid" xmlns:w16="http://schemas.microsoft.com/office/word/2018/wordml" xmlns:w16sdtdh="http://schemas.microsoft.com/office/word/2020/wordml/sdtdatahash" xmlns:w16se="http://schemas.microsoft.com/office/word/2015/wordml/symex" xmlns:wpg="http://schemas.microsoft.com/office/word/2010/wordprocessingGroup" xmlns:wpi="http://schemas.microsoft.com/office/word/2010/wordprocessingInk" xmlns:wne="http://schemas.microsoft.com/office/word/2006/wordml" xmlns:wps="http://schemas.microsoft.com/office/word/2010/wordprocessingShape" mc:Ignorable="w14 w15 w16se w16cid w16 w16cex w16sdtdh wp14">
   <w:body>
     <w:p/>
     <w:p>
@@ -26,7 +26,48 @@
         <w:t xml:space="preserve"> </w:t>
       </w:r>
     </w:p>
-    <w:p/>
+    <w:p>
+      <w:r>
+        <w:rPr>
+          <w:noProof/>
+        </w:rPr>
+        <w:drawing>
+          <wp:inline distT="0" distB="0" distL="0" distR="0" wp14:anchorId="3C9A499B" wp14:editId="2A61F301">
+            <wp:extent cx="5400040" cy="3030855"/>
+            <wp:effectExtent l="0" t="0" r="0" b="0"/>
+            <wp:docPr id="1" name="Imagem 1" descr="Interface gráfica do usuário, Aplicativo, Word&#10;&#10;Descrição gerada automaticamente"/>
+            <wp:cNvGraphicFramePr>
+              <a:graphicFrameLocks xmlns:a="http://schemas.openxmlformats.org/drawingml/2006/main" noChangeAspect="1"/>
+            </wp:cNvGraphicFramePr>
+            <a:graphic xmlns:a="http://schemas.openxmlformats.org/drawingml/2006/main">
+              <a:graphicData uri="http://schemas.openxmlformats.org/drawingml/2006/picture">
+                <pic:pic xmlns:pic="http://schemas.openxmlformats.org/drawingml/2006/picture">
+                  <pic:nvPicPr>
+                    <pic:cNvPr id="1" name="Imagem 1" descr="Interface gráfica do usuário, Aplicativo, Word&#10;&#10;Descrição gerada automaticamente"/>
+                    <pic:cNvPicPr/>
+                  </pic:nvPicPr>
+                  <pic:blipFill>
+                    <a:blip r:embed="rId4"/>
+                    <a:stretch>
+                      <a:fillRect/>
+                    </a:stretch>
+                  </pic:blipFill>
+                  <pic:spPr>
+                    <a:xfrm>
+                      <a:off x="0" y="0"/>
+                      <a:ext cx="5400040" cy="3030855"/>
+                    </a:xfrm>
+                    <a:prstGeom prst="rect">
+                      <a:avLst/>
+                    </a:prstGeom>
+                  </pic:spPr>
+                </pic:pic>
+              </a:graphicData>
+            </a:graphic>
+          </wp:inline>
+        </w:drawing>
+      </w:r>
+    </w:p>
     <w:sectPr>
       <w:pgSz w:w="11906" w:h="16838"/>
       <w:pgMar w:top="1417" w:right="1701" w:bottom="1417" w:left="1701" w:header="708" w:footer="708" w:gutter="0"/>
@@ -38,7 +79,7 @@
 </file>
 
 <file path=word/styles.xml><?xml version="1.0" encoding="utf-8"?>
-<w:styles xmlns:mc="http://schemas.openxmlformats.org/markup-compatibility/2006" xmlns:r="http://schemas.openxmlformats.org/officeDocument/2006/relationships" xmlns:w="http://schemas.openxmlformats.org/wordprocessingml/2006/main" xmlns:w14="http://schemas.microsoft.com/office/word/2010/wordml" xmlns:w15="http://schemas.microsoft.com/office/word/2012/wordml" xmlns:w16cex="http://schemas.microsoft.com/office/word/2018/wordml/cex" xmlns:w16cid="http://schemas.microsoft.com/office/word/2016/wordml/cid" xmlns:w16="http://schemas.microsoft.com/office/word/2018/wordml" xmlns:w16se="http://schemas.microsoft.com/office/word/2015/wordml/symex" mc:Ignorable="w14 w15 w16se w16cid w16 w16cex">
+<w:styles xmlns:mc="http://schemas.openxmlformats.org/markup-compatibility/2006" xmlns:r="http://schemas.openxmlformats.org/officeDocument/2006/relationships" xmlns:w="http://schemas.openxmlformats.org/wordprocessingml/2006/main" xmlns:w14="http://schemas.microsoft.com/office/word/2010/wordml" xmlns:w15="http://schemas.microsoft.com/office/word/2012/wordml" xmlns:w16cex="http://schemas.microsoft.com/office/word/2018/wordml/cex" xmlns:w16cid="http://schemas.microsoft.com/office/word/2016/wordml/cid" xmlns:w16="http://schemas.microsoft.com/office/word/2018/wordml" xmlns:w16sdtdh="http://schemas.microsoft.com/office/word/2020/wordml/sdtdatahash" xmlns:w16se="http://schemas.microsoft.com/office/word/2015/wordml/symex" mc:Ignorable="w14 w15 w16se w16cid w16 w16cex w16sdtdh">
   <w:docDefaults>
     <w:rPrDefault>
       <w:rPr>

</xml_diff>

<commit_message>
foi feita a captura de tela dos programas solicitados
</commit_message>
<xml_diff>
--- a/atividade_introducao/dados_do_usuario.docx
+++ b/atividade_introducao/dados_do_usuario.docx
@@ -27,6 +27,23 @@
       </w:r>
     </w:p>
     <w:p>
+      <w:pPr>
+        <w:rPr>
+          <w:noProof/>
+        </w:rPr>
+      </w:pPr>
+    </w:p>
+    <w:p>
+      <w:pPr>
+        <w:rPr>
+          <w:noProof/>
+        </w:rPr>
+      </w:pPr>
+    </w:p>
+    <w:p>
+      <w:pPr>
+        <w:jc w:val="right"/>
+      </w:pPr>
       <w:r>
         <w:rPr>
           <w:noProof/>
@@ -56,6 +73,225 @@
                     <a:xfrm>
                       <a:off x="0" y="0"/>
                       <a:ext cx="5400040" cy="3030855"/>
+                    </a:xfrm>
+                    <a:prstGeom prst="rect">
+                      <a:avLst/>
+                    </a:prstGeom>
+                  </pic:spPr>
+                </pic:pic>
+              </a:graphicData>
+            </a:graphic>
+          </wp:inline>
+        </w:drawing>
+      </w:r>
+    </w:p>
+    <w:p>
+      <w:pPr>
+        <w:jc w:val="right"/>
+      </w:pPr>
+    </w:p>
+    <w:p>
+      <w:r>
+        <w:lastRenderedPageBreak/>
+        <w:t>Não tenho acesso ao projet</w:t>
+      </w:r>
+      <w:r>
+        <w:drawing>
+          <wp:inline distT="0" distB="0" distL="0" distR="0" wp14:anchorId="16AA75DD" wp14:editId="6084206E">
+            <wp:extent cx="5400040" cy="3860800"/>
+            <wp:effectExtent l="0" t="0" r="0" b="6350"/>
+            <wp:docPr id="2" name="Imagem 2" descr="Interface gráfica do usuário, Texto, Aplicativo, Email&#10;&#10;Descrição gerada automaticamente"/>
+            <wp:cNvGraphicFramePr>
+              <a:graphicFrameLocks xmlns:a="http://schemas.openxmlformats.org/drawingml/2006/main" noChangeAspect="1"/>
+            </wp:cNvGraphicFramePr>
+            <a:graphic xmlns:a="http://schemas.openxmlformats.org/drawingml/2006/main">
+              <a:graphicData uri="http://schemas.openxmlformats.org/drawingml/2006/picture">
+                <pic:pic xmlns:pic="http://schemas.openxmlformats.org/drawingml/2006/picture">
+                  <pic:nvPicPr>
+                    <pic:cNvPr id="2" name="Imagem 2" descr="Interface gráfica do usuário, Texto, Aplicativo, Email&#10;&#10;Descrição gerada automaticamente"/>
+                    <pic:cNvPicPr/>
+                  </pic:nvPicPr>
+                  <pic:blipFill>
+                    <a:blip r:embed="rId5"/>
+                    <a:stretch>
+                      <a:fillRect/>
+                    </a:stretch>
+                  </pic:blipFill>
+                  <pic:spPr>
+                    <a:xfrm>
+                      <a:off x="0" y="0"/>
+                      <a:ext cx="5400040" cy="3860800"/>
+                    </a:xfrm>
+                    <a:prstGeom prst="rect">
+                      <a:avLst/>
+                    </a:prstGeom>
+                  </pic:spPr>
+                </pic:pic>
+              </a:graphicData>
+            </a:graphic>
+          </wp:inline>
+        </w:drawing>
+      </w:r>
+      <w:r>
+        <w:rPr>
+          <w:noProof/>
+        </w:rPr>
+        <w:drawing>
+          <wp:inline distT="0" distB="0" distL="0" distR="0" wp14:anchorId="5795E10A" wp14:editId="03B9F40F">
+            <wp:extent cx="5400040" cy="3035935"/>
+            <wp:effectExtent l="0" t="0" r="0" b="0"/>
+            <wp:docPr id="3" name="Imagem 3"/>
+            <wp:cNvGraphicFramePr>
+              <a:graphicFrameLocks xmlns:a="http://schemas.openxmlformats.org/drawingml/2006/main" noChangeAspect="1"/>
+            </wp:cNvGraphicFramePr>
+            <a:graphic xmlns:a="http://schemas.openxmlformats.org/drawingml/2006/main">
+              <a:graphicData uri="http://schemas.openxmlformats.org/drawingml/2006/picture">
+                <pic:pic xmlns:pic="http://schemas.openxmlformats.org/drawingml/2006/picture">
+                  <pic:nvPicPr>
+                    <pic:cNvPr id="1" name=""/>
+                    <pic:cNvPicPr/>
+                  </pic:nvPicPr>
+                  <pic:blipFill>
+                    <a:blip r:embed="rId6"/>
+                    <a:stretch>
+                      <a:fillRect/>
+                    </a:stretch>
+                  </pic:blipFill>
+                  <pic:spPr>
+                    <a:xfrm>
+                      <a:off x="0" y="0"/>
+                      <a:ext cx="5400040" cy="3035935"/>
+                    </a:xfrm>
+                    <a:prstGeom prst="rect">
+                      <a:avLst/>
+                    </a:prstGeom>
+                  </pic:spPr>
+                </pic:pic>
+              </a:graphicData>
+            </a:graphic>
+          </wp:inline>
+        </w:drawing>
+      </w:r>
+    </w:p>
+    <w:p/>
+    <w:p>
+      <w:r>
+        <w:rPr>
+          <w:noProof/>
+        </w:rPr>
+        <w:lastRenderedPageBreak/>
+        <w:drawing>
+          <wp:inline distT="0" distB="0" distL="0" distR="0" wp14:anchorId="026D63D9" wp14:editId="57B2E2F7">
+            <wp:extent cx="5400040" cy="3035935"/>
+            <wp:effectExtent l="0" t="0" r="0" b="0"/>
+            <wp:docPr id="4" name="Imagem 4"/>
+            <wp:cNvGraphicFramePr>
+              <a:graphicFrameLocks xmlns:a="http://schemas.openxmlformats.org/drawingml/2006/main" noChangeAspect="1"/>
+            </wp:cNvGraphicFramePr>
+            <a:graphic xmlns:a="http://schemas.openxmlformats.org/drawingml/2006/main">
+              <a:graphicData uri="http://schemas.openxmlformats.org/drawingml/2006/picture">
+                <pic:pic xmlns:pic="http://schemas.openxmlformats.org/drawingml/2006/picture">
+                  <pic:nvPicPr>
+                    <pic:cNvPr id="1" name=""/>
+                    <pic:cNvPicPr/>
+                  </pic:nvPicPr>
+                  <pic:blipFill>
+                    <a:blip r:embed="rId7"/>
+                    <a:stretch>
+                      <a:fillRect/>
+                    </a:stretch>
+                  </pic:blipFill>
+                  <pic:spPr>
+                    <a:xfrm>
+                      <a:off x="0" y="0"/>
+                      <a:ext cx="5400040" cy="3035935"/>
+                    </a:xfrm>
+                    <a:prstGeom prst="rect">
+                      <a:avLst/>
+                    </a:prstGeom>
+                  </pic:spPr>
+                </pic:pic>
+              </a:graphicData>
+            </a:graphic>
+          </wp:inline>
+        </w:drawing>
+      </w:r>
+    </w:p>
+    <w:p/>
+    <w:p>
+      <w:r>
+        <w:rPr>
+          <w:noProof/>
+        </w:rPr>
+        <w:drawing>
+          <wp:inline distT="0" distB="0" distL="0" distR="0" wp14:anchorId="65435593" wp14:editId="65C39A92">
+            <wp:extent cx="5400040" cy="3035935"/>
+            <wp:effectExtent l="0" t="0" r="0" b="0"/>
+            <wp:docPr id="5" name="Imagem 5" descr="Interface gráfica do usuário, Aplicativo, Word&#10;&#10;Descrição gerada automaticamente"/>
+            <wp:cNvGraphicFramePr>
+              <a:graphicFrameLocks xmlns:a="http://schemas.openxmlformats.org/drawingml/2006/main" noChangeAspect="1"/>
+            </wp:cNvGraphicFramePr>
+            <a:graphic xmlns:a="http://schemas.openxmlformats.org/drawingml/2006/main">
+              <a:graphicData uri="http://schemas.openxmlformats.org/drawingml/2006/picture">
+                <pic:pic xmlns:pic="http://schemas.openxmlformats.org/drawingml/2006/picture">
+                  <pic:nvPicPr>
+                    <pic:cNvPr id="5" name="Imagem 5" descr="Interface gráfica do usuário, Aplicativo, Word&#10;&#10;Descrição gerada automaticamente"/>
+                    <pic:cNvPicPr/>
+                  </pic:nvPicPr>
+                  <pic:blipFill>
+                    <a:blip r:embed="rId8"/>
+                    <a:stretch>
+                      <a:fillRect/>
+                    </a:stretch>
+                  </pic:blipFill>
+                  <pic:spPr>
+                    <a:xfrm>
+                      <a:off x="0" y="0"/>
+                      <a:ext cx="5400040" cy="3035935"/>
+                    </a:xfrm>
+                    <a:prstGeom prst="rect">
+                      <a:avLst/>
+                    </a:prstGeom>
+                  </pic:spPr>
+                </pic:pic>
+              </a:graphicData>
+            </a:graphic>
+          </wp:inline>
+        </w:drawing>
+      </w:r>
+    </w:p>
+    <w:p/>
+    <w:p>
+      <w:r>
+        <w:rPr>
+          <w:noProof/>
+        </w:rPr>
+        <w:lastRenderedPageBreak/>
+        <w:drawing>
+          <wp:inline distT="0" distB="0" distL="0" distR="0" wp14:anchorId="67A7985F" wp14:editId="61D1D447">
+            <wp:extent cx="5400040" cy="3035935"/>
+            <wp:effectExtent l="0" t="0" r="0" b="0"/>
+            <wp:docPr id="6" name="Imagem 6" descr="Interface gráfica do usuário, Aplicativo, Word&#10;&#10;Descrição gerada automaticamente"/>
+            <wp:cNvGraphicFramePr>
+              <a:graphicFrameLocks xmlns:a="http://schemas.openxmlformats.org/drawingml/2006/main" noChangeAspect="1"/>
+            </wp:cNvGraphicFramePr>
+            <a:graphic xmlns:a="http://schemas.openxmlformats.org/drawingml/2006/main">
+              <a:graphicData uri="http://schemas.openxmlformats.org/drawingml/2006/picture">
+                <pic:pic xmlns:pic="http://schemas.openxmlformats.org/drawingml/2006/picture">
+                  <pic:nvPicPr>
+                    <pic:cNvPr id="6" name="Imagem 6" descr="Interface gráfica do usuário, Aplicativo, Word&#10;&#10;Descrição gerada automaticamente"/>
+                    <pic:cNvPicPr/>
+                  </pic:nvPicPr>
+                  <pic:blipFill>
+                    <a:blip r:embed="rId9"/>
+                    <a:stretch>
+                      <a:fillRect/>
+                    </a:stretch>
+                  </pic:blipFill>
+                  <pic:spPr>
+                    <a:xfrm>
+                      <a:off x="0" y="0"/>
+                      <a:ext cx="5400040" cy="3035935"/>
                     </a:xfrm>
                     <a:prstGeom prst="rect">
                       <a:avLst/>

</xml_diff>

<commit_message>
foi feita a captura de tela do cmd
</commit_message>
<xml_diff>
--- a/atividade_introducao/dados_do_usuario.docx
+++ b/atividade_introducao/dados_do_usuario.docx
@@ -284,6 +284,49 @@
                   </pic:nvPicPr>
                   <pic:blipFill>
                     <a:blip r:embed="rId9"/>
+                    <a:stretch>
+                      <a:fillRect/>
+                    </a:stretch>
+                  </pic:blipFill>
+                  <pic:spPr>
+                    <a:xfrm>
+                      <a:off x="0" y="0"/>
+                      <a:ext cx="5400040" cy="3035935"/>
+                    </a:xfrm>
+                    <a:prstGeom prst="rect">
+                      <a:avLst/>
+                    </a:prstGeom>
+                  </pic:spPr>
+                </pic:pic>
+              </a:graphicData>
+            </a:graphic>
+          </wp:inline>
+        </w:drawing>
+      </w:r>
+    </w:p>
+    <w:p/>
+    <w:p>
+      <w:r>
+        <w:rPr>
+          <w:noProof/>
+        </w:rPr>
+        <w:drawing>
+          <wp:inline distT="0" distB="0" distL="0" distR="0" wp14:anchorId="1D853835" wp14:editId="417F7316">
+            <wp:extent cx="5400040" cy="3035935"/>
+            <wp:effectExtent l="0" t="0" r="0" b="0"/>
+            <wp:docPr id="7" name="Imagem 7" descr="Texto&#10;&#10;Descrição gerada automaticamente"/>
+            <wp:cNvGraphicFramePr>
+              <a:graphicFrameLocks xmlns:a="http://schemas.openxmlformats.org/drawingml/2006/main" noChangeAspect="1"/>
+            </wp:cNvGraphicFramePr>
+            <a:graphic xmlns:a="http://schemas.openxmlformats.org/drawingml/2006/main">
+              <a:graphicData uri="http://schemas.openxmlformats.org/drawingml/2006/picture">
+                <pic:pic xmlns:pic="http://schemas.openxmlformats.org/drawingml/2006/picture">
+                  <pic:nvPicPr>
+                    <pic:cNvPr id="7" name="Imagem 7" descr="Texto&#10;&#10;Descrição gerada automaticamente"/>
+                    <pic:cNvPicPr/>
+                  </pic:nvPicPr>
+                  <pic:blipFill>
+                    <a:blip r:embed="rId10"/>
                     <a:stretch>
                       <a:fillRect/>
                     </a:stretch>

</xml_diff>